<commit_message>
mostly done, maybe need to say more about front end and do a writeup on firestore
</commit_message>
<xml_diff>
--- a/ChitChat_documentation.docx
+++ b/ChitChat_documentation.docx
@@ -115,6 +115,17 @@
         <w:pStyle w:val="Normal"/>
         <w:bidi w:val="0"/>
         <w:jc w:val="left"/>
+        <w:rPr/>
+      </w:pPr>
+      <w:r>
+        <w:rPr/>
+      </w:r>
+    </w:p>
+    <w:p>
+      <w:pPr>
+        <w:pStyle w:val="Normal"/>
+        <w:bidi w:val="0"/>
+        <w:jc w:val="left"/>
         <w:rPr>
           <w:b/>
           <w:b/>
@@ -261,6 +272,17 @@
         <w:pStyle w:val="Normal"/>
         <w:bidi w:val="0"/>
         <w:jc w:val="left"/>
+        <w:rPr/>
+      </w:pPr>
+      <w:r>
+        <w:rPr/>
+      </w:r>
+    </w:p>
+    <w:p>
+      <w:pPr>
+        <w:pStyle w:val="Normal"/>
+        <w:bidi w:val="0"/>
+        <w:jc w:val="left"/>
         <w:rPr>
           <w:b/>
           <w:b/>
@@ -305,16 +327,18 @@
         <w:pStyle w:val="Normal"/>
         <w:bidi w:val="0"/>
         <w:jc w:val="left"/>
-        <w:rPr/>
-      </w:pPr>
-      <w:r>
-        <w:rPr/>
-        <w:tab/>
-      </w:r>
-      <w:r>
         <w:rPr>
           <w:u w:val="single"/>
         </w:rPr>
+      </w:pPr>
+      <w:r>
+        <w:rPr/>
+        <w:tab/>
+      </w:r>
+      <w:r>
+        <w:rPr>
+          <w:u w:val="single"/>
+        </w:rPr>
         <w:t>Test Cases:</w:t>
       </w:r>
     </w:p>
@@ -330,6 +354,12 @@
         <w:tab/>
         <w:t>- User can sign up</w:t>
       </w:r>
+      <w:r>
+        <w:rPr>
+          <w:color w:val="55308D"/>
+        </w:rPr>
+        <w:t xml:space="preserve"> ==&gt; test passed</w:t>
+      </w:r>
     </w:p>
     <w:p>
       <w:pPr>
@@ -343,6 +373,12 @@
         <w:tab/>
         <w:t xml:space="preserve">- User can exit the app and log back in </w:t>
       </w:r>
+      <w:r>
+        <w:rPr>
+          <w:color w:val="55308D"/>
+        </w:rPr>
+        <w:t xml:space="preserve"> ==&gt; test passed</w:t>
+      </w:r>
     </w:p>
     <w:p>
       <w:pPr>
@@ -356,6 +392,16 @@
         <w:tab/>
         <w:t xml:space="preserve">- User cannot re-sign up with the same email </w:t>
       </w:r>
+      <w:r>
+        <w:rPr/>
+        <w:t xml:space="preserve"> </w:t>
+      </w:r>
+      <w:r>
+        <w:rPr>
+          <w:color w:val="55308D"/>
+        </w:rPr>
+        <w:t>==&gt; test passed</w:t>
+      </w:r>
     </w:p>
     <w:p>
       <w:pPr>
@@ -369,6 +415,16 @@
         <w:tab/>
         <w:t>- User is taken to home screen upon successful login</w:t>
       </w:r>
+      <w:r>
+        <w:rPr/>
+        <w:t xml:space="preserve"> </w:t>
+      </w:r>
+      <w:r>
+        <w:rPr>
+          <w:color w:val="55308D"/>
+        </w:rPr>
+        <w:t>==&gt; test passed</w:t>
+      </w:r>
     </w:p>
     <w:p>
       <w:pPr>
@@ -384,33 +440,94 @@
       </w:r>
       <w:r>
         <w:rPr/>
-        <w:t>User can search for other members in the program</w:t>
-      </w:r>
-    </w:p>
-    <w:p>
-      <w:pPr>
-        <w:pStyle w:val="Normal"/>
-        <w:bidi w:val="0"/>
-        <w:jc w:val="left"/>
-        <w:rPr/>
-      </w:pPr>
-      <w:r>
-        <w:rPr/>
-        <w:tab/>
-        <w:t>- User clicks on member, new chat window opens up</w:t>
-      </w:r>
-    </w:p>
-    <w:p>
-      <w:pPr>
-        <w:pStyle w:val="Normal"/>
-        <w:bidi w:val="0"/>
-        <w:jc w:val="left"/>
-        <w:rPr/>
-      </w:pPr>
-      <w:r>
-        <w:rPr/>
-        <w:tab/>
-        <w:t xml:space="preserve">- </w:t>
+        <w:t xml:space="preserve">User can search for other members in the program </w:t>
+      </w:r>
+      <w:r>
+        <w:rPr>
+          <w:color w:val="55308D"/>
+        </w:rPr>
+        <w:t>==&gt; test passed</w:t>
+      </w:r>
+    </w:p>
+    <w:p>
+      <w:pPr>
+        <w:pStyle w:val="Normal"/>
+        <w:bidi w:val="0"/>
+        <w:jc w:val="left"/>
+        <w:rPr/>
+      </w:pPr>
+      <w:r>
+        <w:rPr/>
+        <w:tab/>
+        <w:t xml:space="preserve">- User clicks on member, new chat window opens up </w:t>
+      </w:r>
+      <w:r>
+        <w:rPr>
+          <w:color w:val="55308D"/>
+        </w:rPr>
+        <w:t>==&gt; test passed</w:t>
+      </w:r>
+    </w:p>
+    <w:p>
+      <w:pPr>
+        <w:pStyle w:val="Normal"/>
+        <w:bidi w:val="0"/>
+        <w:jc w:val="left"/>
+        <w:rPr/>
+      </w:pPr>
+      <w:r>
+        <w:rPr/>
+        <w:tab/>
+        <w:t xml:space="preserve">- 2 Users can chat back and forth </w:t>
+      </w:r>
+      <w:r>
+        <w:rPr>
+          <w:color w:val="55308D"/>
+        </w:rPr>
+        <w:t>==&gt; test passed</w:t>
+      </w:r>
+    </w:p>
+    <w:p>
+      <w:pPr>
+        <w:pStyle w:val="Normal"/>
+        <w:bidi w:val="0"/>
+        <w:jc w:val="left"/>
+        <w:rPr/>
+      </w:pPr>
+      <w:r>
+        <w:rPr/>
+        <w:tab/>
+        <w:t xml:space="preserve">- From chat another user can be added to the chat </w:t>
+      </w:r>
+      <w:r>
+        <w:rPr>
+          <w:color w:val="55308D"/>
+        </w:rPr>
+        <w:t>==&gt; test passed</w:t>
+      </w:r>
+    </w:p>
+    <w:p>
+      <w:pPr>
+        <w:pStyle w:val="Normal"/>
+        <w:bidi w:val="0"/>
+        <w:jc w:val="left"/>
+        <w:rPr/>
+      </w:pPr>
+      <w:r>
+        <w:rPr/>
+        <w:tab/>
+        <w:t>- Chat is maintained after closing and re-staring up the program ==&gt; test passed</w:t>
+      </w:r>
+    </w:p>
+    <w:p>
+      <w:pPr>
+        <w:pStyle w:val="Normal"/>
+        <w:bidi w:val="0"/>
+        <w:jc w:val="left"/>
+        <w:rPr/>
+      </w:pPr>
+      <w:r>
+        <w:rPr/>
       </w:r>
     </w:p>
     <w:p>
@@ -577,6 +694,24 @@
       </w:pPr>
       <w:r>
         <w:rPr/>
+      </w:r>
+    </w:p>
+    <w:p>
+      <w:pPr>
+        <w:pStyle w:val="Normal"/>
+        <w:bidi w:val="0"/>
+        <w:jc w:val="left"/>
+        <w:rPr>
+          <w:b/>
+          <w:b/>
+          <w:bCs/>
+        </w:rPr>
+      </w:pPr>
+      <w:r>
+        <w:rPr>
+          <w:b/>
+          <w:bCs/>
+        </w:rPr>
         <w:t>Front End Design:</w:t>
       </w:r>
     </w:p>
@@ -589,29 +724,1579 @@
       </w:pPr>
       <w:r>
         <w:rPr/>
-      </w:r>
-    </w:p>
-    <w:p>
-      <w:pPr>
-        <w:pStyle w:val="Normal"/>
-        <w:bidi w:val="0"/>
-        <w:jc w:val="left"/>
-        <w:rPr/>
-      </w:pPr>
-      <w:r>
-        <w:rPr/>
-      </w:r>
-    </w:p>
-    <w:p>
-      <w:pPr>
-        <w:pStyle w:val="Normal"/>
-        <w:bidi w:val="0"/>
-        <w:jc w:val="left"/>
-        <w:rPr/>
-      </w:pPr>
-      <w:r>
-        <w:rPr/>
+        <w:t xml:space="preserve"> </w:t>
+      </w:r>
+      <w:r>
+        <w:rPr/>
+        <w:tab/>
+        <w:t>The front end of the application was designed in react native for easy cross-platform building the mobile application. This application was designed for IOS and has only been tested on IOS at this time. When data is required from each respective cloud data storage service, a query is sent</w:t>
+      </w:r>
+      <w:r>
+        <w:rPr/>
+        <w:t xml:space="preserve">. Each request is fulfilled with the </w:t>
+      </w:r>
+      <w:r>
+        <w:rPr/>
+        <w:t>data in</w:t>
+      </w:r>
+      <w:r>
+        <w:rPr/>
+        <w:t xml:space="preserve"> </w:t>
+      </w:r>
+      <w:r>
+        <w:rPr/>
+        <w:t xml:space="preserve">JSON format and </w:t>
+      </w:r>
+      <w:r>
+        <w:rPr/>
+        <w:t>the program uses the data or maniuplates it and updates the cloud</w:t>
+      </w:r>
+      <w:r>
+        <w:rPr/>
+        <w:t xml:space="preserve">. </w:t>
+      </w:r>
+      <w:r>
+        <w:rPr/>
+        <w:t xml:space="preserve">Snapshot listerners are used in the firebase verison, and livequeries are used in the Parse version to add event listeners to the backend. This notifies the front end on a change preventing the front end from constant polling of the cloud.  </w:t>
+      </w:r>
+    </w:p>
+    <w:p>
+      <w:pPr>
+        <w:pStyle w:val="Normal"/>
+        <w:bidi w:val="0"/>
+        <w:jc w:val="left"/>
+        <w:rPr/>
+      </w:pPr>
+      <w:r>
+        <w:rPr/>
+        <w:tab/>
+      </w:r>
+    </w:p>
+    <w:p>
+      <w:pPr>
+        <w:pStyle w:val="Normal"/>
+        <w:bidi w:val="0"/>
+        <w:jc w:val="left"/>
+        <w:rPr>
+          <w:b/>
+          <w:b/>
+          <w:bCs/>
+        </w:rPr>
+      </w:pPr>
+      <w:r>
+        <w:rPr>
+          <w:b/>
+          <w:bCs/>
+        </w:rPr>
         <w:t xml:space="preserve">Back End Design: </w:t>
+      </w:r>
+      <w:r>
+        <w:rPr>
+          <w:b w:val="false"/>
+          <w:bCs w:val="false"/>
+        </w:rPr>
+        <w:t xml:space="preserve">Both backend solutions are essential Backend as a Service solutions. </w:t>
+      </w:r>
+    </w:p>
+    <w:p>
+      <w:pPr>
+        <w:pStyle w:val="Normal"/>
+        <w:numPr>
+          <w:ilvl w:val="0"/>
+          <w:numId w:val="1"/>
+        </w:numPr>
+        <w:bidi w:val="0"/>
+        <w:jc w:val="left"/>
+        <w:rPr>
+          <w:b/>
+          <w:b/>
+          <w:bCs/>
+        </w:rPr>
+      </w:pPr>
+      <w:r>
+        <w:rPr>
+          <w:b/>
+          <w:bCs/>
+        </w:rPr>
+        <w:t>Google Firestor</w:t>
+      </w:r>
+      <w:r>
+        <w:rPr>
+          <w:b/>
+          <w:bCs/>
+        </w:rPr>
+        <w:t>e</w:t>
+      </w:r>
+      <w:r>
+        <w:rPr>
+          <w:b/>
+          <w:bCs/>
+        </w:rPr>
+        <w:t xml:space="preserve">: </w:t>
+      </w:r>
+    </w:p>
+    <w:p>
+      <w:pPr>
+        <w:pStyle w:val="Normal"/>
+        <w:bidi w:val="0"/>
+        <w:jc w:val="left"/>
+        <w:rPr>
+          <w:b/>
+          <w:b/>
+          <w:bCs/>
+        </w:rPr>
+      </w:pPr>
+      <w:r>
+        <w:rPr>
+          <w:b w:val="false"/>
+          <w:bCs w:val="false"/>
+        </w:rPr>
+        <w:tab/>
+        <w:t>Firestore is a close-source NoSql document database cloud storage system created by Google.</w:t>
+      </w:r>
+      <w:r>
+        <w:rPr>
+          <w:b w:val="false"/>
+          <w:bCs w:val="false"/>
+        </w:rPr>
+        <w:t xml:space="preserve"> </w:t>
+        <w:tab/>
+      </w:r>
+      <w:r>
+        <w:rPr>
+          <w:b w:val="false"/>
+          <w:bCs w:val="false"/>
+        </w:rPr>
+        <w:t xml:space="preserve">The main advantage is that realtime database which handles synchrizing all clients that are on </w:t>
+      </w:r>
+      <w:r>
+        <w:rPr>
+          <w:b w:val="false"/>
+          <w:bCs w:val="false"/>
+        </w:rPr>
+        <w:tab/>
+      </w:r>
+      <w:r>
+        <w:rPr>
+          <w:b w:val="false"/>
+          <w:bCs w:val="false"/>
+        </w:rPr>
+        <w:t>the system.</w:t>
+      </w:r>
+    </w:p>
+    <w:p>
+      <w:pPr>
+        <w:pStyle w:val="Normal"/>
+        <w:bidi w:val="0"/>
+        <w:jc w:val="left"/>
+        <w:rPr>
+          <w:b w:val="false"/>
+          <w:b w:val="false"/>
+          <w:bCs w:val="false"/>
+        </w:rPr>
+      </w:pPr>
+      <w:r>
+        <w:rPr>
+          <w:b/>
+          <w:bCs/>
+        </w:rPr>
+      </w:r>
+    </w:p>
+    <w:p>
+      <w:pPr>
+        <w:pStyle w:val="Normal"/>
+        <w:bidi w:val="0"/>
+        <w:jc w:val="left"/>
+        <w:rPr>
+          <w:b w:val="false"/>
+          <w:b w:val="false"/>
+          <w:bCs w:val="false"/>
+        </w:rPr>
+      </w:pPr>
+      <w:r>
+        <w:rPr>
+          <w:b/>
+          <w:bCs/>
+        </w:rPr>
+      </w:r>
+    </w:p>
+    <w:p>
+      <w:pPr>
+        <w:pStyle w:val="Normal"/>
+        <w:bidi w:val="0"/>
+        <w:jc w:val="left"/>
+        <w:rPr>
+          <w:b/>
+          <w:b/>
+          <w:bCs/>
+        </w:rPr>
+      </w:pPr>
+      <w:r>
+        <w:rPr>
+          <w:b w:val="false"/>
+          <w:bCs w:val="false"/>
+        </w:rPr>
+        <w:t xml:space="preserve"> </w:t>
+      </w:r>
+    </w:p>
+    <w:p>
+      <w:pPr>
+        <w:pStyle w:val="Normal"/>
+        <w:numPr>
+          <w:ilvl w:val="0"/>
+          <w:numId w:val="1"/>
+        </w:numPr>
+        <w:bidi w:val="0"/>
+        <w:jc w:val="left"/>
+        <w:rPr>
+          <w:b/>
+          <w:b/>
+          <w:bCs/>
+        </w:rPr>
+      </w:pPr>
+      <w:r>
+        <w:rPr>
+          <w:b/>
+          <w:bCs/>
+        </w:rPr>
+        <w:t>Back4app Parse:</w:t>
+      </w:r>
+      <w:r>
+        <w:rPr>
+          <w:b w:val="false"/>
+          <w:bCs w:val="false"/>
+        </w:rPr>
+        <w:t xml:space="preserve"> </w:t>
+      </w:r>
+    </w:p>
+    <w:p>
+      <w:pPr>
+        <w:pStyle w:val="Normal"/>
+        <w:numPr>
+          <w:ilvl w:val="0"/>
+          <w:numId w:val="0"/>
+        </w:numPr>
+        <w:bidi w:val="0"/>
+        <w:ind w:left="720" w:hanging="0"/>
+        <w:jc w:val="left"/>
+        <w:rPr/>
+      </w:pPr>
+      <w:r>
+        <w:rPr>
+          <w:b w:val="false"/>
+          <w:bCs w:val="false"/>
+        </w:rPr>
+        <w:t>BParse is a open-source NoSql databse system created by Back4app.</w:t>
+      </w:r>
+      <w:r>
+        <w:rPr>
+          <w:b w:val="false"/>
+          <w:bCs w:val="false"/>
+        </w:rPr>
+        <w:t xml:space="preserve"> Its main advantage is that it open-source, giving the full control to the devleoper and preventing vendor lock-in. </w:t>
+      </w:r>
+    </w:p>
+    <w:p>
+      <w:pPr>
+        <w:pStyle w:val="Normal"/>
+        <w:bidi w:val="0"/>
+        <w:jc w:val="left"/>
+        <w:rPr>
+          <w:b/>
+          <w:b/>
+          <w:bCs/>
+        </w:rPr>
+      </w:pPr>
+      <w:r>
+        <w:rPr>
+          <w:b/>
+          <w:bCs/>
+        </w:rPr>
+      </w:r>
+    </w:p>
+    <w:p>
+      <w:pPr>
+        <w:pStyle w:val="Normal"/>
+        <w:bidi w:val="0"/>
+        <w:jc w:val="left"/>
+        <w:rPr>
+          <w:b/>
+          <w:b/>
+          <w:bCs/>
+        </w:rPr>
+      </w:pPr>
+      <w:r>
+        <w:rPr>
+          <w:b/>
+          <w:bCs/>
+        </w:rPr>
+        <w:drawing>
+          <wp:anchor behindDoc="0" distT="0" distB="0" distL="0" distR="0" simplePos="0" locked="0" layoutInCell="1" allowOverlap="1" relativeHeight="2">
+            <wp:simplePos x="0" y="0"/>
+            <wp:positionH relativeFrom="column">
+              <wp:posOffset>4251960</wp:posOffset>
+            </wp:positionH>
+            <wp:positionV relativeFrom="paragraph">
+              <wp:posOffset>113030</wp:posOffset>
+            </wp:positionV>
+            <wp:extent cx="2324735" cy="1631950"/>
+            <wp:effectExtent l="0" t="0" r="0" b="0"/>
+            <wp:wrapSquare wrapText="largest"/>
+            <wp:docPr id="1" name="Image1" descr=""/>
+            <wp:cNvGraphicFramePr>
+              <a:graphicFrameLocks xmlns:a="http://schemas.openxmlformats.org/drawingml/2006/main" noChangeAspect="1"/>
+            </wp:cNvGraphicFramePr>
+            <a:graphic xmlns:a="http://schemas.openxmlformats.org/drawingml/2006/main">
+              <a:graphicData uri="http://schemas.openxmlformats.org/drawingml/2006/picture">
+                <pic:pic xmlns:pic="http://schemas.openxmlformats.org/drawingml/2006/picture">
+                  <pic:nvPicPr>
+                    <pic:cNvPr id="1" name="Image1" descr=""/>
+                    <pic:cNvPicPr>
+                      <a:picLocks noChangeAspect="1" noChangeArrowheads="1"/>
+                    </pic:cNvPicPr>
+                  </pic:nvPicPr>
+                  <pic:blipFill>
+                    <a:blip r:embed="rId2"/>
+                    <a:stretch>
+                      <a:fillRect/>
+                    </a:stretch>
+                  </pic:blipFill>
+                  <pic:spPr bwMode="auto">
+                    <a:xfrm>
+                      <a:off x="0" y="0"/>
+                      <a:ext cx="2324735" cy="1631950"/>
+                    </a:xfrm>
+                    <a:prstGeom prst="rect">
+                      <a:avLst/>
+                    </a:prstGeom>
+                  </pic:spPr>
+                </pic:pic>
+              </a:graphicData>
+            </a:graphic>
+          </wp:anchor>
+        </w:drawing>
+      </w:r>
+    </w:p>
+    <w:p>
+      <w:pPr>
+        <w:pStyle w:val="Normal"/>
+        <w:bidi w:val="0"/>
+        <w:jc w:val="left"/>
+        <w:rPr>
+          <w:b/>
+          <w:b/>
+          <w:bCs/>
+        </w:rPr>
+      </w:pPr>
+      <w:r>
+        <w:rPr>
+          <w:b w:val="false"/>
+          <w:bCs w:val="false"/>
+        </w:rPr>
+        <w:t>- Classes are created which are similar to documents in firestore. The Installation, Role, Session and User are created by default. User offers pre-defined methods to sign-up and log-in but can also have custom data assinged. Each class can be assigned permsisions in the ACL column. The User comes default that anybody can read it, but only the user that is logged in can edit it.</w:t>
+      </w:r>
+    </w:p>
+    <w:p>
+      <w:pPr>
+        <w:pStyle w:val="Normal"/>
+        <w:bidi w:val="0"/>
+        <w:jc w:val="left"/>
+        <w:rPr>
+          <w:b w:val="false"/>
+          <w:b w:val="false"/>
+          <w:bCs w:val="false"/>
+        </w:rPr>
+      </w:pPr>
+      <w:r>
+        <w:rPr>
+          <w:b/>
+          <w:bCs/>
+        </w:rPr>
+      </w:r>
+    </w:p>
+    <w:p>
+      <w:pPr>
+        <w:pStyle w:val="Normal"/>
+        <w:bidi w:val="0"/>
+        <w:jc w:val="left"/>
+        <w:rPr>
+          <w:b w:val="false"/>
+          <w:b w:val="false"/>
+          <w:bCs w:val="false"/>
+        </w:rPr>
+      </w:pPr>
+      <w:r>
+        <w:rPr>
+          <w:b/>
+          <w:bCs/>
+        </w:rPr>
+      </w:r>
+    </w:p>
+    <w:p>
+      <w:pPr>
+        <w:pStyle w:val="Normal"/>
+        <w:bidi w:val="0"/>
+        <w:jc w:val="left"/>
+        <w:rPr>
+          <w:b w:val="false"/>
+          <w:b w:val="false"/>
+          <w:bCs w:val="false"/>
+        </w:rPr>
+      </w:pPr>
+      <w:r>
+        <w:rPr>
+          <w:b/>
+          <w:bCs/>
+        </w:rPr>
+      </w:r>
+    </w:p>
+    <w:p>
+      <w:pPr>
+        <w:pStyle w:val="Normal"/>
+        <w:bidi w:val="0"/>
+        <w:jc w:val="left"/>
+        <w:rPr>
+          <w:b w:val="false"/>
+          <w:b w:val="false"/>
+          <w:bCs w:val="false"/>
+        </w:rPr>
+      </w:pPr>
+      <w:r>
+        <w:rPr>
+          <w:b/>
+          <w:bCs/>
+        </w:rPr>
+      </w:r>
+    </w:p>
+    <w:p>
+      <w:pPr>
+        <w:pStyle w:val="Normal"/>
+        <w:bidi w:val="0"/>
+        <w:jc w:val="left"/>
+        <w:rPr>
+          <w:b w:val="false"/>
+          <w:b w:val="false"/>
+          <w:bCs w:val="false"/>
+        </w:rPr>
+      </w:pPr>
+      <w:r>
+        <w:rPr>
+          <w:b/>
+          <w:bCs/>
+        </w:rPr>
+      </w:r>
+    </w:p>
+    <w:p>
+      <w:pPr>
+        <w:pStyle w:val="Normal"/>
+        <w:bidi w:val="0"/>
+        <w:jc w:val="left"/>
+        <w:rPr>
+          <w:b w:val="false"/>
+          <w:b w:val="false"/>
+          <w:bCs w:val="false"/>
+        </w:rPr>
+      </w:pPr>
+      <w:r>
+        <w:rPr>
+          <w:b w:val="false"/>
+          <w:bCs w:val="false"/>
+        </w:rPr>
+      </w:r>
+    </w:p>
+    <w:p>
+      <w:pPr>
+        <w:pStyle w:val="Normal"/>
+        <w:bidi w:val="0"/>
+        <w:jc w:val="left"/>
+        <w:rPr>
+          <w:b w:val="false"/>
+          <w:b w:val="false"/>
+          <w:bCs w:val="false"/>
+        </w:rPr>
+      </w:pPr>
+      <w:r>
+        <w:rPr>
+          <w:b w:val="false"/>
+          <w:bCs w:val="false"/>
+        </w:rPr>
+        <w:t>User Class:</w:t>
+      </w:r>
+      <w:r>
+        <w:rPr>
+          <w:b w:val="false"/>
+          <w:bCs w:val="false"/>
+        </w:rPr>
+        <w:t xml:space="preserve"> stores info specific to each user, used by login and sign up methods in front end</w:t>
+      </w:r>
+    </w:p>
+    <w:p>
+      <w:pPr>
+        <w:pStyle w:val="Normal"/>
+        <w:bidi w:val="0"/>
+        <w:jc w:val="left"/>
+        <w:rPr>
+          <w:b w:val="false"/>
+          <w:b w:val="false"/>
+          <w:bCs w:val="false"/>
+        </w:rPr>
+      </w:pPr>
+      <w:r>
+        <w:rPr>
+          <w:b w:val="false"/>
+          <w:bCs w:val="false"/>
+        </w:rPr>
+        <w:t xml:space="preserve">   </w:t>
+      </w:r>
+      <w:r>
+        <w:rPr>
+          <w:b w:val="false"/>
+          <w:bCs w:val="false"/>
+        </w:rPr>
+        <w:t>- objectId =&gt; unique ID assigned  by the cloud</w:t>
+      </w:r>
+    </w:p>
+    <w:p>
+      <w:pPr>
+        <w:pStyle w:val="Normal"/>
+        <w:bidi w:val="0"/>
+        <w:jc w:val="left"/>
+        <w:rPr>
+          <w:b w:val="false"/>
+          <w:b w:val="false"/>
+          <w:bCs w:val="false"/>
+        </w:rPr>
+      </w:pPr>
+      <w:r>
+        <w:rPr>
+          <w:b w:val="false"/>
+          <w:bCs w:val="false"/>
+        </w:rPr>
+        <w:t xml:space="preserve">   </w:t>
+      </w:r>
+      <w:r>
+        <w:rPr>
+          <w:b w:val="false"/>
+          <w:bCs w:val="false"/>
+        </w:rPr>
+        <w:t>- ACL =&gt; permissions on that class</w:t>
+      </w:r>
+    </w:p>
+    <w:p>
+      <w:pPr>
+        <w:pStyle w:val="Normal"/>
+        <w:bidi w:val="0"/>
+        <w:jc w:val="left"/>
+        <w:rPr>
+          <w:b w:val="false"/>
+          <w:b w:val="false"/>
+          <w:bCs w:val="false"/>
+        </w:rPr>
+      </w:pPr>
+      <w:r>
+        <w:rPr>
+          <w:b w:val="false"/>
+          <w:bCs w:val="false"/>
+        </w:rPr>
+        <w:t xml:space="preserve">   </w:t>
+      </w:r>
+      <w:r>
+        <w:rPr>
+          <w:b w:val="false"/>
+          <w:bCs w:val="false"/>
+        </w:rPr>
+        <w:t>- name =&gt; assigned at sign-up</w:t>
+      </w:r>
+    </w:p>
+    <w:p>
+      <w:pPr>
+        <w:pStyle w:val="Normal"/>
+        <w:bidi w:val="0"/>
+        <w:jc w:val="left"/>
+        <w:rPr>
+          <w:b w:val="false"/>
+          <w:b w:val="false"/>
+          <w:bCs w:val="false"/>
+        </w:rPr>
+      </w:pPr>
+      <w:r>
+        <w:rPr>
+          <w:b w:val="false"/>
+          <w:bCs w:val="false"/>
+        </w:rPr>
+        <w:t xml:space="preserve">   </w:t>
+      </w:r>
+      <w:r>
+        <w:rPr>
+          <w:b w:val="false"/>
+          <w:bCs w:val="false"/>
+        </w:rPr>
+        <w:t>- uid =&gt; added so that other users would be able to see the id</w:t>
+      </w:r>
+    </w:p>
+    <w:p>
+      <w:pPr>
+        <w:pStyle w:val="Normal"/>
+        <w:bidi w:val="0"/>
+        <w:jc w:val="left"/>
+        <w:rPr>
+          <w:b w:val="false"/>
+          <w:b w:val="false"/>
+          <w:bCs w:val="false"/>
+        </w:rPr>
+      </w:pPr>
+      <w:r>
+        <w:rPr>
+          <w:b w:val="false"/>
+          <w:bCs w:val="false"/>
+        </w:rPr>
+        <w:t xml:space="preserve">   </w:t>
+      </w:r>
+      <w:r>
+        <w:rPr>
+          <w:b w:val="false"/>
+          <w:bCs w:val="false"/>
+        </w:rPr>
+        <w:t>- username =&gt; assigned at sign-up</w:t>
+      </w:r>
+    </w:p>
+    <w:p>
+      <w:pPr>
+        <w:pStyle w:val="Normal"/>
+        <w:bidi w:val="0"/>
+        <w:jc w:val="left"/>
+        <w:rPr>
+          <w:b w:val="false"/>
+          <w:b w:val="false"/>
+          <w:bCs w:val="false"/>
+        </w:rPr>
+      </w:pPr>
+      <w:r>
+        <w:rPr>
+          <w:b w:val="false"/>
+          <w:bCs w:val="false"/>
+        </w:rPr>
+        <w:t xml:space="preserve">   </w:t>
+      </w:r>
+      <w:r>
+        <w:rPr>
+          <w:b w:val="false"/>
+          <w:bCs w:val="false"/>
+        </w:rPr>
+        <w:t>- email =&gt; assigned at sign-up</w:t>
+      </w:r>
+    </w:p>
+    <w:p>
+      <w:pPr>
+        <w:pStyle w:val="Normal"/>
+        <w:bidi w:val="0"/>
+        <w:jc w:val="left"/>
+        <w:rPr>
+          <w:b w:val="false"/>
+          <w:b w:val="false"/>
+          <w:bCs w:val="false"/>
+        </w:rPr>
+      </w:pPr>
+      <w:r>
+        <w:rPr>
+          <w:b w:val="false"/>
+          <w:bCs w:val="false"/>
+        </w:rPr>
+        <w:t xml:space="preserve">   </w:t>
+      </w:r>
+      <w:r>
+        <w:rPr>
+          <w:b w:val="false"/>
+          <w:bCs w:val="false"/>
+        </w:rPr>
+        <w:t xml:space="preserve">- UserChatRoom =&gt; since users cannot be updated by others, each user is assigned their own pointer </w:t>
+      </w:r>
+    </w:p>
+    <w:p>
+      <w:pPr>
+        <w:pStyle w:val="Normal"/>
+        <w:bidi w:val="0"/>
+        <w:jc w:val="left"/>
+        <w:rPr>
+          <w:b w:val="false"/>
+          <w:b w:val="false"/>
+          <w:bCs w:val="false"/>
+        </w:rPr>
+      </w:pPr>
+      <w:r>
+        <w:rPr>
+          <w:b w:val="false"/>
+          <w:bCs w:val="false"/>
+        </w:rPr>
+        <w:t xml:space="preserve">      </w:t>
+      </w:r>
+      <w:r>
+        <w:rPr>
+          <w:b w:val="false"/>
+          <w:bCs w:val="false"/>
+        </w:rPr>
+        <w:t xml:space="preserve">to a UserChatRoom where other users can add them into group chats </w:t>
+      </w:r>
+    </w:p>
+    <w:p>
+      <w:pPr>
+        <w:pStyle w:val="Normal"/>
+        <w:bidi w:val="0"/>
+        <w:jc w:val="left"/>
+        <w:rPr>
+          <w:b/>
+          <w:b/>
+          <w:bCs/>
+        </w:rPr>
+      </w:pPr>
+      <w:r>
+        <w:rPr>
+          <w:b/>
+          <w:bCs/>
+        </w:rPr>
+        <w:drawing>
+          <wp:anchor behindDoc="0" distT="0" distB="0" distL="0" distR="0" simplePos="0" locked="0" layoutInCell="1" allowOverlap="1" relativeHeight="3">
+            <wp:simplePos x="0" y="0"/>
+            <wp:positionH relativeFrom="column">
+              <wp:posOffset>-675005</wp:posOffset>
+            </wp:positionH>
+            <wp:positionV relativeFrom="paragraph">
+              <wp:posOffset>43815</wp:posOffset>
+            </wp:positionV>
+            <wp:extent cx="7669530" cy="655320"/>
+            <wp:effectExtent l="0" t="0" r="0" b="0"/>
+            <wp:wrapSquare wrapText="largest"/>
+            <wp:docPr id="2" name="Image2" descr=""/>
+            <wp:cNvGraphicFramePr>
+              <a:graphicFrameLocks xmlns:a="http://schemas.openxmlformats.org/drawingml/2006/main" noChangeAspect="1"/>
+            </wp:cNvGraphicFramePr>
+            <a:graphic xmlns:a="http://schemas.openxmlformats.org/drawingml/2006/main">
+              <a:graphicData uri="http://schemas.openxmlformats.org/drawingml/2006/picture">
+                <pic:pic xmlns:pic="http://schemas.openxmlformats.org/drawingml/2006/picture">
+                  <pic:nvPicPr>
+                    <pic:cNvPr id="2" name="Image2" descr=""/>
+                    <pic:cNvPicPr>
+                      <a:picLocks noChangeAspect="1" noChangeArrowheads="1"/>
+                    </pic:cNvPicPr>
+                  </pic:nvPicPr>
+                  <pic:blipFill>
+                    <a:blip r:embed="rId3"/>
+                    <a:stretch>
+                      <a:fillRect/>
+                    </a:stretch>
+                  </pic:blipFill>
+                  <pic:spPr bwMode="auto">
+                    <a:xfrm>
+                      <a:off x="0" y="0"/>
+                      <a:ext cx="7669530" cy="655320"/>
+                    </a:xfrm>
+                    <a:prstGeom prst="rect">
+                      <a:avLst/>
+                    </a:prstGeom>
+                  </pic:spPr>
+                </pic:pic>
+              </a:graphicData>
+            </a:graphic>
+          </wp:anchor>
+        </w:drawing>
+      </w:r>
+    </w:p>
+    <w:p>
+      <w:pPr>
+        <w:pStyle w:val="Normal"/>
+        <w:bidi w:val="0"/>
+        <w:jc w:val="left"/>
+        <w:rPr>
+          <w:b/>
+          <w:b/>
+          <w:bCs/>
+        </w:rPr>
+      </w:pPr>
+      <w:r>
+        <w:rPr>
+          <w:b/>
+          <w:bCs/>
+        </w:rPr>
+      </w:r>
+    </w:p>
+    <w:p>
+      <w:pPr>
+        <w:pStyle w:val="Normal"/>
+        <w:bidi w:val="0"/>
+        <w:jc w:val="left"/>
+        <w:rPr>
+          <w:b/>
+          <w:b/>
+          <w:bCs/>
+        </w:rPr>
+      </w:pPr>
+      <w:r>
+        <w:rPr>
+          <w:b/>
+          <w:bCs/>
+        </w:rPr>
+      </w:r>
+    </w:p>
+    <w:p>
+      <w:pPr>
+        <w:pStyle w:val="Normal"/>
+        <w:bidi w:val="0"/>
+        <w:jc w:val="left"/>
+        <w:rPr>
+          <w:b/>
+          <w:b/>
+          <w:bCs/>
+        </w:rPr>
+      </w:pPr>
+      <w:r>
+        <w:rPr>
+          <w:b/>
+          <w:bCs/>
+        </w:rPr>
+      </w:r>
+    </w:p>
+    <w:p>
+      <w:pPr>
+        <w:pStyle w:val="Normal"/>
+        <w:bidi w:val="0"/>
+        <w:jc w:val="left"/>
+        <w:rPr>
+          <w:b/>
+          <w:b/>
+          <w:bCs/>
+        </w:rPr>
+      </w:pPr>
+      <w:r>
+        <w:rPr>
+          <w:b/>
+          <w:bCs/>
+        </w:rPr>
+      </w:r>
+    </w:p>
+    <w:p>
+      <w:pPr>
+        <w:pStyle w:val="Normal"/>
+        <w:bidi w:val="0"/>
+        <w:jc w:val="left"/>
+        <w:rPr>
+          <w:b w:val="false"/>
+          <w:b w:val="false"/>
+          <w:bCs w:val="false"/>
+        </w:rPr>
+      </w:pPr>
+      <w:r>
+        <w:rPr>
+          <w:b w:val="false"/>
+          <w:bCs w:val="false"/>
+        </w:rPr>
+      </w:r>
+    </w:p>
+    <w:p>
+      <w:pPr>
+        <w:pStyle w:val="Normal"/>
+        <w:bidi w:val="0"/>
+        <w:jc w:val="left"/>
+        <w:rPr>
+          <w:b w:val="false"/>
+          <w:b w:val="false"/>
+          <w:bCs w:val="false"/>
+        </w:rPr>
+      </w:pPr>
+      <w:r>
+        <w:rPr>
+          <w:b w:val="false"/>
+          <w:bCs w:val="false"/>
+        </w:rPr>
+      </w:r>
+    </w:p>
+    <w:p>
+      <w:pPr>
+        <w:pStyle w:val="Normal"/>
+        <w:bidi w:val="0"/>
+        <w:jc w:val="left"/>
+        <w:rPr>
+          <w:b w:val="false"/>
+          <w:b w:val="false"/>
+          <w:bCs w:val="false"/>
+        </w:rPr>
+      </w:pPr>
+      <w:r>
+        <w:rPr>
+          <w:b w:val="false"/>
+          <w:bCs w:val="false"/>
+        </w:rPr>
+      </w:r>
+    </w:p>
+    <w:p>
+      <w:pPr>
+        <w:pStyle w:val="Normal"/>
+        <w:bidi w:val="0"/>
+        <w:jc w:val="left"/>
+        <w:rPr>
+          <w:b w:val="false"/>
+          <w:b w:val="false"/>
+          <w:bCs w:val="false"/>
+        </w:rPr>
+      </w:pPr>
+      <w:r>
+        <w:rPr>
+          <w:b w:val="false"/>
+          <w:bCs w:val="false"/>
+        </w:rPr>
+      </w:r>
+    </w:p>
+    <w:p>
+      <w:pPr>
+        <w:pStyle w:val="Normal"/>
+        <w:bidi w:val="0"/>
+        <w:jc w:val="left"/>
+        <w:rPr>
+          <w:b w:val="false"/>
+          <w:b w:val="false"/>
+          <w:bCs w:val="false"/>
+        </w:rPr>
+      </w:pPr>
+      <w:r>
+        <w:rPr>
+          <w:b w:val="false"/>
+          <w:bCs w:val="false"/>
+        </w:rPr>
+      </w:r>
+    </w:p>
+    <w:p>
+      <w:pPr>
+        <w:pStyle w:val="Normal"/>
+        <w:bidi w:val="0"/>
+        <w:jc w:val="left"/>
+        <w:rPr>
+          <w:b w:val="false"/>
+          <w:b w:val="false"/>
+          <w:bCs w:val="false"/>
+        </w:rPr>
+      </w:pPr>
+      <w:r>
+        <w:rPr>
+          <w:b w:val="false"/>
+          <w:bCs w:val="false"/>
+        </w:rPr>
+      </w:r>
+    </w:p>
+    <w:p>
+      <w:pPr>
+        <w:pStyle w:val="Normal"/>
+        <w:bidi w:val="0"/>
+        <w:jc w:val="left"/>
+        <w:rPr/>
+      </w:pPr>
+      <w:r>
+        <w:rPr>
+          <w:b w:val="false"/>
+          <w:bCs w:val="false"/>
+        </w:rPr>
+        <w:t>ChatRooms Class</w:t>
+      </w:r>
+      <w:r>
+        <w:rPr>
+          <w:b w:val="false"/>
+          <w:bCs w:val="false"/>
+        </w:rPr>
+        <w:t xml:space="preserve">: holds all users and messages </w:t>
+      </w:r>
+    </w:p>
+    <w:p>
+      <w:pPr>
+        <w:pStyle w:val="Normal"/>
+        <w:bidi w:val="0"/>
+        <w:jc w:val="left"/>
+        <w:rPr/>
+      </w:pPr>
+      <w:r>
+        <w:rPr>
+          <w:b w:val="false"/>
+          <w:bCs w:val="false"/>
+        </w:rPr>
+        <w:t xml:space="preserve">    </w:t>
+      </w:r>
+      <w:r>
+        <w:rPr>
+          <w:b w:val="false"/>
+          <w:bCs w:val="false"/>
+        </w:rPr>
+        <w:t>- users: an array of userIDs that is stored in the room</w:t>
+      </w:r>
+    </w:p>
+    <w:p>
+      <w:pPr>
+        <w:pStyle w:val="Normal"/>
+        <w:bidi w:val="0"/>
+        <w:jc w:val="left"/>
+        <w:rPr/>
+      </w:pPr>
+      <w:r>
+        <w:rPr>
+          <w:b w:val="false"/>
+          <w:bCs w:val="false"/>
+        </w:rPr>
+        <w:t xml:space="preserve">    </w:t>
+      </w:r>
+      <w:r>
+        <w:rPr>
+          <w:b w:val="false"/>
+          <w:bCs w:val="false"/>
+        </w:rPr>
+        <w:t>- messages: an array of JSON objects that represent messages</w:t>
+      </w:r>
+    </w:p>
+    <w:p>
+      <w:pPr>
+        <w:pStyle w:val="Normal"/>
+        <w:bidi w:val="0"/>
+        <w:jc w:val="left"/>
+        <w:rPr>
+          <w:b w:val="false"/>
+          <w:b w:val="false"/>
+          <w:bCs w:val="false"/>
+        </w:rPr>
+      </w:pPr>
+      <w:r>
+        <w:rPr>
+          <w:b w:val="false"/>
+          <w:bCs w:val="false"/>
+        </w:rPr>
+      </w:r>
+    </w:p>
+    <w:p>
+      <w:pPr>
+        <w:pStyle w:val="Normal"/>
+        <w:bidi w:val="0"/>
+        <w:jc w:val="left"/>
+        <w:rPr>
+          <w:b w:val="false"/>
+          <w:b w:val="false"/>
+          <w:bCs w:val="false"/>
+        </w:rPr>
+      </w:pPr>
+      <w:r>
+        <w:rPr>
+          <w:b w:val="false"/>
+          <w:bCs w:val="false"/>
+        </w:rPr>
+        <w:drawing>
+          <wp:anchor behindDoc="0" distT="0" distB="0" distL="0" distR="0" simplePos="0" locked="0" layoutInCell="1" allowOverlap="1" relativeHeight="4">
+            <wp:simplePos x="0" y="0"/>
+            <wp:positionH relativeFrom="column">
+              <wp:posOffset>-390525</wp:posOffset>
+            </wp:positionH>
+            <wp:positionV relativeFrom="paragraph">
+              <wp:posOffset>635</wp:posOffset>
+            </wp:positionV>
+            <wp:extent cx="6332220" cy="2026285"/>
+            <wp:effectExtent l="0" t="0" r="0" b="0"/>
+            <wp:wrapSquare wrapText="largest"/>
+            <wp:docPr id="3" name="Image3" descr=""/>
+            <wp:cNvGraphicFramePr>
+              <a:graphicFrameLocks xmlns:a="http://schemas.openxmlformats.org/drawingml/2006/main" noChangeAspect="1"/>
+            </wp:cNvGraphicFramePr>
+            <a:graphic xmlns:a="http://schemas.openxmlformats.org/drawingml/2006/main">
+              <a:graphicData uri="http://schemas.openxmlformats.org/drawingml/2006/picture">
+                <pic:pic xmlns:pic="http://schemas.openxmlformats.org/drawingml/2006/picture">
+                  <pic:nvPicPr>
+                    <pic:cNvPr id="3" name="Image3" descr=""/>
+                    <pic:cNvPicPr>
+                      <a:picLocks noChangeAspect="1" noChangeArrowheads="1"/>
+                    </pic:cNvPicPr>
+                  </pic:nvPicPr>
+                  <pic:blipFill>
+                    <a:blip r:embed="rId4"/>
+                    <a:stretch>
+                      <a:fillRect/>
+                    </a:stretch>
+                  </pic:blipFill>
+                  <pic:spPr bwMode="auto">
+                    <a:xfrm>
+                      <a:off x="0" y="0"/>
+                      <a:ext cx="6332220" cy="2026285"/>
+                    </a:xfrm>
+                    <a:prstGeom prst="rect">
+                      <a:avLst/>
+                    </a:prstGeom>
+                  </pic:spPr>
+                </pic:pic>
+              </a:graphicData>
+            </a:graphic>
+          </wp:anchor>
+        </w:drawing>
+      </w:r>
+    </w:p>
+    <w:p>
+      <w:pPr>
+        <w:pStyle w:val="Normal"/>
+        <w:bidi w:val="0"/>
+        <w:jc w:val="left"/>
+        <w:rPr>
+          <w:b w:val="false"/>
+          <w:b w:val="false"/>
+          <w:bCs w:val="false"/>
+        </w:rPr>
+      </w:pPr>
+      <w:r>
+        <w:rPr>
+          <w:b w:val="false"/>
+          <w:bCs w:val="false"/>
+        </w:rPr>
+      </w:r>
+    </w:p>
+    <w:p>
+      <w:pPr>
+        <w:pStyle w:val="Normal"/>
+        <w:bidi w:val="0"/>
+        <w:jc w:val="left"/>
+        <w:rPr>
+          <w:b w:val="false"/>
+          <w:b w:val="false"/>
+          <w:bCs w:val="false"/>
+        </w:rPr>
+      </w:pPr>
+      <w:r>
+        <w:rPr>
+          <w:b w:val="false"/>
+          <w:bCs w:val="false"/>
+        </w:rPr>
+        <w:t>UserChatRoom Class: class assigned to each user to hold their chatrooms they are part of</w:t>
+      </w:r>
+    </w:p>
+    <w:p>
+      <w:pPr>
+        <w:pStyle w:val="Normal"/>
+        <w:bidi w:val="0"/>
+        <w:jc w:val="left"/>
+        <w:rPr>
+          <w:b w:val="false"/>
+          <w:b w:val="false"/>
+          <w:bCs w:val="false"/>
+        </w:rPr>
+      </w:pPr>
+      <w:r>
+        <w:rPr>
+          <w:b w:val="false"/>
+          <w:bCs w:val="false"/>
+        </w:rPr>
+        <w:t xml:space="preserve">   </w:t>
+      </w:r>
+      <w:r>
+        <w:rPr>
+          <w:b w:val="false"/>
+          <w:bCs w:val="false"/>
+        </w:rPr>
+        <w:t>- User =&gt; a pointer to the user that is assigned this room</w:t>
+      </w:r>
+    </w:p>
+    <w:p>
+      <w:pPr>
+        <w:pStyle w:val="Normal"/>
+        <w:bidi w:val="0"/>
+        <w:jc w:val="left"/>
+        <w:rPr>
+          <w:b w:val="false"/>
+          <w:b w:val="false"/>
+          <w:bCs w:val="false"/>
+        </w:rPr>
+      </w:pPr>
+      <w:r>
+        <w:rPr>
+          <w:b w:val="false"/>
+          <w:bCs w:val="false"/>
+        </w:rPr>
+        <w:t xml:space="preserve">   </w:t>
+      </w:r>
+      <w:r>
+        <w:rPr>
+          <w:b w:val="false"/>
+          <w:bCs w:val="false"/>
+        </w:rPr>
+        <w:t>- ChatRooms =&gt; the chatrooms that the user is a part of, other users can write to this so there is a possible security concern, the only solution I could find was to use a cloud function.</w:t>
+      </w:r>
+    </w:p>
+    <w:p>
+      <w:pPr>
+        <w:pStyle w:val="Normal"/>
+        <w:bidi w:val="0"/>
+        <w:jc w:val="left"/>
+        <w:rPr>
+          <w:b/>
+          <w:b/>
+          <w:bCs/>
+        </w:rPr>
+      </w:pPr>
+      <w:r>
+        <w:rPr>
+          <w:b/>
+          <w:bCs/>
+        </w:rPr>
+        <w:drawing>
+          <wp:anchor behindDoc="0" distT="0" distB="0" distL="0" distR="0" simplePos="0" locked="0" layoutInCell="1" allowOverlap="1" relativeHeight="5">
+            <wp:simplePos x="0" y="0"/>
+            <wp:positionH relativeFrom="column">
+              <wp:posOffset>-409575</wp:posOffset>
+            </wp:positionH>
+            <wp:positionV relativeFrom="paragraph">
+              <wp:posOffset>15240</wp:posOffset>
+            </wp:positionV>
+            <wp:extent cx="6332220" cy="1496695"/>
+            <wp:effectExtent l="0" t="0" r="0" b="0"/>
+            <wp:wrapSquare wrapText="largest"/>
+            <wp:docPr id="4" name="Image4" descr=""/>
+            <wp:cNvGraphicFramePr>
+              <a:graphicFrameLocks xmlns:a="http://schemas.openxmlformats.org/drawingml/2006/main" noChangeAspect="1"/>
+            </wp:cNvGraphicFramePr>
+            <a:graphic xmlns:a="http://schemas.openxmlformats.org/drawingml/2006/main">
+              <a:graphicData uri="http://schemas.openxmlformats.org/drawingml/2006/picture">
+                <pic:pic xmlns:pic="http://schemas.openxmlformats.org/drawingml/2006/picture">
+                  <pic:nvPicPr>
+                    <pic:cNvPr id="4" name="Image4" descr=""/>
+                    <pic:cNvPicPr>
+                      <a:picLocks noChangeAspect="1" noChangeArrowheads="1"/>
+                    </pic:cNvPicPr>
+                  </pic:nvPicPr>
+                  <pic:blipFill>
+                    <a:blip r:embed="rId5"/>
+                    <a:stretch>
+                      <a:fillRect/>
+                    </a:stretch>
+                  </pic:blipFill>
+                  <pic:spPr bwMode="auto">
+                    <a:xfrm>
+                      <a:off x="0" y="0"/>
+                      <a:ext cx="6332220" cy="1496695"/>
+                    </a:xfrm>
+                    <a:prstGeom prst="rect">
+                      <a:avLst/>
+                    </a:prstGeom>
+                  </pic:spPr>
+                </pic:pic>
+              </a:graphicData>
+            </a:graphic>
+          </wp:anchor>
+        </w:drawing>
+      </w:r>
+    </w:p>
+    <w:p>
+      <w:pPr>
+        <w:pStyle w:val="Normal"/>
+        <w:bidi w:val="0"/>
+        <w:jc w:val="left"/>
+        <w:rPr>
+          <w:b w:val="false"/>
+          <w:b w:val="false"/>
+          <w:bCs w:val="false"/>
+        </w:rPr>
+      </w:pPr>
+      <w:r>
+        <w:rPr>
+          <w:b w:val="false"/>
+          <w:bCs w:val="false"/>
+        </w:rPr>
+        <w:t>messages Class:</w:t>
+      </w:r>
+    </w:p>
+    <w:p>
+      <w:pPr>
+        <w:pStyle w:val="Normal"/>
+        <w:bidi w:val="0"/>
+        <w:jc w:val="left"/>
+        <w:rPr>
+          <w:b w:val="false"/>
+          <w:b w:val="false"/>
+          <w:bCs w:val="false"/>
+        </w:rPr>
+      </w:pPr>
+      <w:r>
+        <w:rPr>
+          <w:b w:val="false"/>
+          <w:bCs w:val="false"/>
+        </w:rPr>
+        <w:t xml:space="preserve">   </w:t>
+      </w:r>
+      <w:r>
+        <w:rPr>
+          <w:b w:val="false"/>
+          <w:bCs w:val="false"/>
+        </w:rPr>
+        <w:t xml:space="preserve">- msg =&gt; the message </w:t>
+      </w:r>
+    </w:p>
+    <w:p>
+      <w:pPr>
+        <w:pStyle w:val="Normal"/>
+        <w:bidi w:val="0"/>
+        <w:jc w:val="left"/>
+        <w:rPr>
+          <w:b w:val="false"/>
+          <w:b w:val="false"/>
+          <w:bCs w:val="false"/>
+        </w:rPr>
+      </w:pPr>
+      <w:r>
+        <w:rPr>
+          <w:b w:val="false"/>
+          <w:bCs w:val="false"/>
+        </w:rPr>
+        <w:t xml:space="preserve">    </w:t>
+      </w:r>
+      <w:r>
+        <w:rPr>
+          <w:b w:val="false"/>
+          <w:bCs w:val="false"/>
+        </w:rPr>
+        <w:t>- uid =&gt; the sender of the message</w:t>
+      </w:r>
+    </w:p>
+    <w:p>
+      <w:pPr>
+        <w:pStyle w:val="Normal"/>
+        <w:bidi w:val="0"/>
+        <w:jc w:val="left"/>
+        <w:rPr>
+          <w:b w:val="false"/>
+          <w:b w:val="false"/>
+          <w:bCs w:val="false"/>
+        </w:rPr>
+      </w:pPr>
+      <w:r>
+        <w:rPr>
+          <w:b w:val="false"/>
+          <w:bCs w:val="false"/>
+        </w:rPr>
+        <w:drawing>
+          <wp:anchor behindDoc="0" distT="0" distB="0" distL="0" distR="0" simplePos="0" locked="0" layoutInCell="1" allowOverlap="1" relativeHeight="6">
+            <wp:simplePos x="0" y="0"/>
+            <wp:positionH relativeFrom="column">
+              <wp:posOffset>-381000</wp:posOffset>
+            </wp:positionH>
+            <wp:positionV relativeFrom="paragraph">
+              <wp:posOffset>116205</wp:posOffset>
+            </wp:positionV>
+            <wp:extent cx="6332220" cy="903605"/>
+            <wp:effectExtent l="0" t="0" r="0" b="0"/>
+            <wp:wrapSquare wrapText="largest"/>
+            <wp:docPr id="5" name="Image5" descr=""/>
+            <wp:cNvGraphicFramePr>
+              <a:graphicFrameLocks xmlns:a="http://schemas.openxmlformats.org/drawingml/2006/main" noChangeAspect="1"/>
+            </wp:cNvGraphicFramePr>
+            <a:graphic xmlns:a="http://schemas.openxmlformats.org/drawingml/2006/main">
+              <a:graphicData uri="http://schemas.openxmlformats.org/drawingml/2006/picture">
+                <pic:pic xmlns:pic="http://schemas.openxmlformats.org/drawingml/2006/picture">
+                  <pic:nvPicPr>
+                    <pic:cNvPr id="5" name="Image5" descr=""/>
+                    <pic:cNvPicPr>
+                      <a:picLocks noChangeAspect="1" noChangeArrowheads="1"/>
+                    </pic:cNvPicPr>
+                  </pic:nvPicPr>
+                  <pic:blipFill>
+                    <a:blip r:embed="rId6"/>
+                    <a:stretch>
+                      <a:fillRect/>
+                    </a:stretch>
+                  </pic:blipFill>
+                  <pic:spPr bwMode="auto">
+                    <a:xfrm>
+                      <a:off x="0" y="0"/>
+                      <a:ext cx="6332220" cy="903605"/>
+                    </a:xfrm>
+                    <a:prstGeom prst="rect">
+                      <a:avLst/>
+                    </a:prstGeom>
+                  </pic:spPr>
+                </pic:pic>
+              </a:graphicData>
+            </a:graphic>
+          </wp:anchor>
+        </w:drawing>
+      </w:r>
+    </w:p>
+    <w:p>
+      <w:pPr>
+        <w:pStyle w:val="Normal"/>
+        <w:bidi w:val="0"/>
+        <w:jc w:val="left"/>
+        <w:rPr>
+          <w:b/>
+          <w:b/>
+          <w:bCs/>
+        </w:rPr>
+      </w:pPr>
+      <w:r>
+        <w:rPr>
+          <w:b/>
+          <w:bCs/>
+        </w:rPr>
+      </w:r>
+    </w:p>
+    <w:p>
+      <w:pPr>
+        <w:pStyle w:val="Normal"/>
+        <w:bidi w:val="0"/>
+        <w:jc w:val="left"/>
+        <w:rPr>
+          <w:b/>
+          <w:b/>
+          <w:bCs/>
+        </w:rPr>
+      </w:pPr>
+      <w:r>
+        <w:rPr>
+          <w:b/>
+          <w:bCs/>
+        </w:rPr>
+      </w:r>
+    </w:p>
+    <w:p>
+      <w:pPr>
+        <w:pStyle w:val="Normal"/>
+        <w:bidi w:val="0"/>
+        <w:jc w:val="left"/>
+        <w:rPr>
+          <w:b/>
+          <w:b/>
+          <w:bCs/>
+        </w:rPr>
+      </w:pPr>
+      <w:r>
+        <w:rPr>
+          <w:b/>
+          <w:bCs/>
+        </w:rPr>
+      </w:r>
+    </w:p>
+    <w:p>
+      <w:pPr>
+        <w:pStyle w:val="Normal"/>
+        <w:bidi w:val="0"/>
+        <w:jc w:val="left"/>
+        <w:rPr>
+          <w:b/>
+          <w:b/>
+          <w:bCs/>
+        </w:rPr>
+      </w:pPr>
+      <w:r>
+        <w:rPr>
+          <w:b/>
+          <w:bCs/>
+        </w:rPr>
+      </w:r>
+    </w:p>
+    <w:p>
+      <w:pPr>
+        <w:pStyle w:val="Normal"/>
+        <w:bidi w:val="0"/>
+        <w:jc w:val="left"/>
+        <w:rPr>
+          <w:b/>
+          <w:b/>
+          <w:bCs/>
+        </w:rPr>
+      </w:pPr>
+      <w:r>
+        <w:rPr>
+          <w:b/>
+          <w:bCs/>
+        </w:rPr>
+      </w:r>
+    </w:p>
+    <w:p>
+      <w:pPr>
+        <w:pStyle w:val="Normal"/>
+        <w:bidi w:val="0"/>
+        <w:jc w:val="left"/>
+        <w:rPr>
+          <w:b/>
+          <w:b/>
+          <w:bCs/>
+        </w:rPr>
+      </w:pPr>
+      <w:r>
+        <w:rPr>
+          <w:b/>
+          <w:bCs/>
+        </w:rPr>
+      </w:r>
+    </w:p>
+    <w:p>
+      <w:pPr>
+        <w:pStyle w:val="Normal"/>
+        <w:bidi w:val="0"/>
+        <w:jc w:val="left"/>
+        <w:rPr>
+          <w:b/>
+          <w:b/>
+          <w:bCs/>
+        </w:rPr>
+      </w:pPr>
+      <w:r>
+        <w:rPr>
+          <w:b/>
+          <w:bCs/>
+        </w:rPr>
+        <w:t>Possible Improvements:</w:t>
+      </w:r>
+    </w:p>
+    <w:p>
+      <w:pPr>
+        <w:pStyle w:val="Normal"/>
+        <w:bidi w:val="0"/>
+        <w:jc w:val="left"/>
+        <w:rPr>
+          <w:b w:val="false"/>
+          <w:b w:val="false"/>
+          <w:bCs w:val="false"/>
+        </w:rPr>
+      </w:pPr>
+      <w:r>
+        <w:rPr>
+          <w:b w:val="false"/>
+          <w:bCs w:val="false"/>
+        </w:rPr>
+        <w:tab/>
+        <w:t>- Centralized file that does all data queries to the service that can be called from any file -&gt; would make switching cloud services easier as we would only have to edit 1 file instead of searching through all files and replacing query requests.</w:t>
+      </w:r>
+    </w:p>
+    <w:p>
+      <w:pPr>
+        <w:pStyle w:val="Normal"/>
+        <w:bidi w:val="0"/>
+        <w:jc w:val="left"/>
+        <w:rPr>
+          <w:b w:val="false"/>
+          <w:b w:val="false"/>
+          <w:bCs w:val="false"/>
+        </w:rPr>
+      </w:pPr>
+      <w:r>
+        <w:rPr>
+          <w:b w:val="false"/>
+          <w:bCs w:val="false"/>
+        </w:rPr>
+      </w:r>
+    </w:p>
+    <w:p>
+      <w:pPr>
+        <w:pStyle w:val="Normal"/>
+        <w:bidi w:val="0"/>
+        <w:jc w:val="left"/>
+        <w:rPr>
+          <w:b w:val="false"/>
+          <w:b w:val="false"/>
+          <w:bCs w:val="false"/>
+        </w:rPr>
+      </w:pPr>
+      <w:r>
+        <w:rPr>
+          <w:b w:val="false"/>
+          <w:bCs w:val="false"/>
+        </w:rPr>
+        <w:tab/>
+        <w:t xml:space="preserve">- Cloud functions -&gt; all code would run in javascript on the cloud provider reducing mobile computing requriements. Disadvantage is that it makes our applciation tightly coupled with the coud service provider. </w:t>
       </w:r>
     </w:p>
     <w:p>
@@ -648,6 +2333,255 @@
     </w:sectPr>
   </w:body>
 </w:document>
+</file>
+
+<file path=word/numbering.xml><?xml version="1.0" encoding="utf-8"?>
+<w:numbering xmlns:w="http://schemas.openxmlformats.org/wordprocessingml/2006/main" xmlns:o="urn:schemas-microsoft-com:office:office" xmlns:r="http://schemas.openxmlformats.org/officeDocument/2006/relationships" xmlns:v="urn:schemas-microsoft-com:vml">
+  <w:abstractNum w:abstractNumId="1">
+    <w:lvl w:ilvl="0">
+      <w:start w:val="1"/>
+      <w:numFmt w:val="decimal"/>
+      <w:lvlText w:val="%1."/>
+      <w:lvlJc w:val="left"/>
+      <w:pPr>
+        <w:tabs>
+          <w:tab w:val="num" w:pos="720"/>
+        </w:tabs>
+        <w:ind w:left="720" w:hanging="360"/>
+      </w:pPr>
+      <w:rPr/>
+    </w:lvl>
+    <w:lvl w:ilvl="1">
+      <w:start w:val="1"/>
+      <w:numFmt w:val="decimal"/>
+      <w:lvlText w:val="%2."/>
+      <w:lvlJc w:val="left"/>
+      <w:pPr>
+        <w:tabs>
+          <w:tab w:val="num" w:pos="1080"/>
+        </w:tabs>
+        <w:ind w:left="1080" w:hanging="360"/>
+      </w:pPr>
+      <w:rPr/>
+    </w:lvl>
+    <w:lvl w:ilvl="2">
+      <w:start w:val="1"/>
+      <w:numFmt w:val="decimal"/>
+      <w:lvlText w:val="%3."/>
+      <w:lvlJc w:val="left"/>
+      <w:pPr>
+        <w:tabs>
+          <w:tab w:val="num" w:pos="1440"/>
+        </w:tabs>
+        <w:ind w:left="1440" w:hanging="360"/>
+      </w:pPr>
+      <w:rPr/>
+    </w:lvl>
+    <w:lvl w:ilvl="3">
+      <w:start w:val="1"/>
+      <w:numFmt w:val="decimal"/>
+      <w:lvlText w:val="%4."/>
+      <w:lvlJc w:val="left"/>
+      <w:pPr>
+        <w:tabs>
+          <w:tab w:val="num" w:pos="1800"/>
+        </w:tabs>
+        <w:ind w:left="1800" w:hanging="360"/>
+      </w:pPr>
+      <w:rPr/>
+    </w:lvl>
+    <w:lvl w:ilvl="4">
+      <w:start w:val="1"/>
+      <w:numFmt w:val="decimal"/>
+      <w:lvlText w:val="%5."/>
+      <w:lvlJc w:val="left"/>
+      <w:pPr>
+        <w:tabs>
+          <w:tab w:val="num" w:pos="2160"/>
+        </w:tabs>
+        <w:ind w:left="2160" w:hanging="360"/>
+      </w:pPr>
+      <w:rPr/>
+    </w:lvl>
+    <w:lvl w:ilvl="5">
+      <w:start w:val="1"/>
+      <w:numFmt w:val="decimal"/>
+      <w:lvlText w:val="%6."/>
+      <w:lvlJc w:val="left"/>
+      <w:pPr>
+        <w:tabs>
+          <w:tab w:val="num" w:pos="2520"/>
+        </w:tabs>
+        <w:ind w:left="2520" w:hanging="360"/>
+      </w:pPr>
+      <w:rPr/>
+    </w:lvl>
+    <w:lvl w:ilvl="6">
+      <w:start w:val="1"/>
+      <w:numFmt w:val="decimal"/>
+      <w:lvlText w:val="%7."/>
+      <w:lvlJc w:val="left"/>
+      <w:pPr>
+        <w:tabs>
+          <w:tab w:val="num" w:pos="2880"/>
+        </w:tabs>
+        <w:ind w:left="2880" w:hanging="360"/>
+      </w:pPr>
+      <w:rPr/>
+    </w:lvl>
+    <w:lvl w:ilvl="7">
+      <w:start w:val="1"/>
+      <w:numFmt w:val="decimal"/>
+      <w:lvlText w:val="%8."/>
+      <w:lvlJc w:val="left"/>
+      <w:pPr>
+        <w:tabs>
+          <w:tab w:val="num" w:pos="3240"/>
+        </w:tabs>
+        <w:ind w:left="3240" w:hanging="360"/>
+      </w:pPr>
+      <w:rPr/>
+    </w:lvl>
+    <w:lvl w:ilvl="8">
+      <w:start w:val="1"/>
+      <w:numFmt w:val="decimal"/>
+      <w:lvlText w:val="%9."/>
+      <w:lvlJc w:val="left"/>
+      <w:pPr>
+        <w:tabs>
+          <w:tab w:val="num" w:pos="3600"/>
+        </w:tabs>
+        <w:ind w:left="3600" w:hanging="360"/>
+      </w:pPr>
+      <w:rPr/>
+    </w:lvl>
+  </w:abstractNum>
+  <w:abstractNum w:abstractNumId="2">
+    <w:lvl w:ilvl="0">
+      <w:start w:val="1"/>
+      <w:numFmt w:val="none"/>
+      <w:suff w:val="nothing"/>
+      <w:lvlText w:val=""/>
+      <w:lvlJc w:val="left"/>
+      <w:pPr>
+        <w:tabs>
+          <w:tab w:val="num" w:pos="0"/>
+        </w:tabs>
+        <w:ind w:left="0" w:hanging="0"/>
+      </w:pPr>
+    </w:lvl>
+    <w:lvl w:ilvl="1">
+      <w:start w:val="1"/>
+      <w:numFmt w:val="none"/>
+      <w:suff w:val="nothing"/>
+      <w:lvlText w:val=""/>
+      <w:lvlJc w:val="left"/>
+      <w:pPr>
+        <w:tabs>
+          <w:tab w:val="num" w:pos="0"/>
+        </w:tabs>
+        <w:ind w:left="0" w:hanging="0"/>
+      </w:pPr>
+    </w:lvl>
+    <w:lvl w:ilvl="2">
+      <w:start w:val="1"/>
+      <w:numFmt w:val="none"/>
+      <w:suff w:val="nothing"/>
+      <w:lvlText w:val=""/>
+      <w:lvlJc w:val="left"/>
+      <w:pPr>
+        <w:tabs>
+          <w:tab w:val="num" w:pos="0"/>
+        </w:tabs>
+        <w:ind w:left="0" w:hanging="0"/>
+      </w:pPr>
+    </w:lvl>
+    <w:lvl w:ilvl="3">
+      <w:start w:val="1"/>
+      <w:numFmt w:val="none"/>
+      <w:suff w:val="nothing"/>
+      <w:lvlText w:val=""/>
+      <w:lvlJc w:val="left"/>
+      <w:pPr>
+        <w:tabs>
+          <w:tab w:val="num" w:pos="0"/>
+        </w:tabs>
+        <w:ind w:left="0" w:hanging="0"/>
+      </w:pPr>
+    </w:lvl>
+    <w:lvl w:ilvl="4">
+      <w:start w:val="1"/>
+      <w:numFmt w:val="none"/>
+      <w:suff w:val="nothing"/>
+      <w:lvlText w:val=""/>
+      <w:lvlJc w:val="left"/>
+      <w:pPr>
+        <w:tabs>
+          <w:tab w:val="num" w:pos="0"/>
+        </w:tabs>
+        <w:ind w:left="0" w:hanging="0"/>
+      </w:pPr>
+    </w:lvl>
+    <w:lvl w:ilvl="5">
+      <w:start w:val="1"/>
+      <w:numFmt w:val="none"/>
+      <w:suff w:val="nothing"/>
+      <w:lvlText w:val=""/>
+      <w:lvlJc w:val="left"/>
+      <w:pPr>
+        <w:tabs>
+          <w:tab w:val="num" w:pos="0"/>
+        </w:tabs>
+        <w:ind w:left="0" w:hanging="0"/>
+      </w:pPr>
+    </w:lvl>
+    <w:lvl w:ilvl="6">
+      <w:start w:val="1"/>
+      <w:numFmt w:val="none"/>
+      <w:suff w:val="nothing"/>
+      <w:lvlText w:val=""/>
+      <w:lvlJc w:val="left"/>
+      <w:pPr>
+        <w:tabs>
+          <w:tab w:val="num" w:pos="0"/>
+        </w:tabs>
+        <w:ind w:left="0" w:hanging="0"/>
+      </w:pPr>
+    </w:lvl>
+    <w:lvl w:ilvl="7">
+      <w:start w:val="1"/>
+      <w:numFmt w:val="none"/>
+      <w:suff w:val="nothing"/>
+      <w:lvlText w:val=""/>
+      <w:lvlJc w:val="left"/>
+      <w:pPr>
+        <w:tabs>
+          <w:tab w:val="num" w:pos="0"/>
+        </w:tabs>
+        <w:ind w:left="0" w:hanging="0"/>
+      </w:pPr>
+    </w:lvl>
+    <w:lvl w:ilvl="8">
+      <w:start w:val="1"/>
+      <w:numFmt w:val="none"/>
+      <w:suff w:val="nothing"/>
+      <w:lvlText w:val=""/>
+      <w:lvlJc w:val="left"/>
+      <w:pPr>
+        <w:tabs>
+          <w:tab w:val="num" w:pos="0"/>
+        </w:tabs>
+        <w:ind w:left="0" w:hanging="0"/>
+      </w:pPr>
+    </w:lvl>
+  </w:abstractNum>
+  <w:num w:numId="1">
+    <w:abstractNumId w:val="1"/>
+  </w:num>
+  <w:num w:numId="2">
+    <w:abstractNumId w:val="2"/>
+  </w:num>
+</w:numbering>
 </file>
 
 <file path=word/styles.xml><?xml version="1.0" encoding="utf-8"?>
@@ -691,6 +2625,11 @@
     <w:rPr>
       <w:rFonts w:ascii="OpenSymbol" w:hAnsi="OpenSymbol" w:eastAsia="OpenSymbol" w:cs="OpenSymbol"/>
     </w:rPr>
+  </w:style>
+  <w:style w:type="character" w:styleId="NumberingSymbols">
+    <w:name w:val="Numbering Symbols"/>
+    <w:qFormat/>
+    <w:rPr/>
   </w:style>
   <w:style w:type="paragraph" w:styleId="Heading">
     <w:name w:val="Heading"/>

</xml_diff>

<commit_message>
documentation ready for hand-in
</commit_message>
<xml_diff>
--- a/ChitChat_documentation.docx
+++ b/ChitChat_documentation.docx
@@ -771,20 +771,11 @@
       </w:pPr>
       <w:r>
         <w:rPr/>
-        <w:t xml:space="preserve"> </w:t>
-      </w:r>
-      <w:r>
-        <w:rPr/>
         <w:tab/>
-        <w:t xml:space="preserve">The front end of the application was designed in react native for easy cross-platform building the mobile application. </w:t>
-      </w:r>
-      <w:r>
-        <w:rPr/>
-        <w:t xml:space="preserve">It can be written in JavaScript and then compiled to run native for both Android and IOS. </w:t>
-      </w:r>
-      <w:r>
-        <w:rPr/>
-        <w:t xml:space="preserve">When data is required from each respective cloud data storage service, a query is sent. Each request is fulfilled with the data in JSON format and the program uses the data or maniuplates it and updates the cloud. Snapshot listerners are used in the firebase verison, and livequeries are used in the Parse version to add event listeners to the backend. This notifies the front end on a change preventing the front end from constant polling of the cloud.  </w:t>
+      </w:r>
+      <w:r>
+        <w:rPr/>
+        <w:t xml:space="preserve">The front end of the application was designed in react native for easy cross-platform building the mobile application. It can be written in JavaScript and then compiled to run natively for both Android and IOS. When data is required from each respective cloud data storage service, a query is sent. Each request is fulfilled with the data in JSON format, and the program uses the data or manipulates it and updates the cloud. Snapshot listeners are used in the firebase version, and livequeries are used in the Parse version to add event listeners to the backend. This notifies the front end of a change of state, providing an alternative to the front end from constant polling of the cloud.  </w:t>
       </w:r>
     </w:p>
     <w:p>
@@ -2124,42 +2115,6 @@
         <w:bidi w:val="0"/>
         <w:jc w:val="left"/>
         <w:rPr>
-          <w:b w:val="false"/>
-          <w:b w:val="false"/>
-          <w:bCs w:val="false"/>
-        </w:rPr>
-      </w:pPr>
-      <w:r>
-        <w:rPr>
-          <w:b w:val="false"/>
-          <w:bCs w:val="false"/>
-        </w:rPr>
-      </w:r>
-    </w:p>
-    <w:p>
-      <w:pPr>
-        <w:pStyle w:val="Normal"/>
-        <w:bidi w:val="0"/>
-        <w:jc w:val="left"/>
-        <w:rPr>
-          <w:b w:val="false"/>
-          <w:b w:val="false"/>
-          <w:bCs w:val="false"/>
-        </w:rPr>
-      </w:pPr>
-      <w:r>
-        <w:rPr>
-          <w:b w:val="false"/>
-          <w:bCs w:val="false"/>
-        </w:rPr>
-      </w:r>
-    </w:p>
-    <w:p>
-      <w:pPr>
-        <w:pStyle w:val="Normal"/>
-        <w:bidi w:val="0"/>
-        <w:jc w:val="left"/>
-        <w:rPr>
           <w:b/>
           <w:b/>
           <w:bCs/>
@@ -2357,96 +2312,6 @@
           <w:b w:val="false"/>
           <w:bCs w:val="false"/>
         </w:rPr>
-      </w:r>
-    </w:p>
-    <w:p>
-      <w:pPr>
-        <w:pStyle w:val="Normal"/>
-        <w:bidi w:val="0"/>
-        <w:jc w:val="left"/>
-        <w:rPr>
-          <w:b w:val="false"/>
-          <w:b w:val="false"/>
-          <w:bCs w:val="false"/>
-        </w:rPr>
-      </w:pPr>
-      <w:r>
-        <w:rPr>
-          <w:b w:val="false"/>
-          <w:bCs w:val="false"/>
-        </w:rPr>
-      </w:r>
-    </w:p>
-    <w:p>
-      <w:pPr>
-        <w:pStyle w:val="Normal"/>
-        <w:bidi w:val="0"/>
-        <w:jc w:val="left"/>
-        <w:rPr>
-          <w:b w:val="false"/>
-          <w:b w:val="false"/>
-          <w:bCs w:val="false"/>
-        </w:rPr>
-      </w:pPr>
-      <w:r>
-        <w:rPr>
-          <w:b w:val="false"/>
-          <w:bCs w:val="false"/>
-        </w:rPr>
-      </w:r>
-    </w:p>
-    <w:p>
-      <w:pPr>
-        <w:pStyle w:val="Normal"/>
-        <w:bidi w:val="0"/>
-        <w:jc w:val="left"/>
-        <w:rPr>
-          <w:b w:val="false"/>
-          <w:b w:val="false"/>
-          <w:bCs w:val="false"/>
-        </w:rPr>
-      </w:pPr>
-      <w:r>
-        <w:rPr>
-          <w:b w:val="false"/>
-          <w:bCs w:val="false"/>
-        </w:rPr>
-      </w:r>
-    </w:p>
-    <w:p>
-      <w:pPr>
-        <w:pStyle w:val="Normal"/>
-        <w:bidi w:val="0"/>
-        <w:jc w:val="left"/>
-        <w:rPr>
-          <w:b w:val="false"/>
-          <w:b w:val="false"/>
-          <w:bCs w:val="false"/>
-        </w:rPr>
-      </w:pPr>
-      <w:r>
-        <w:rPr>
-          <w:b w:val="false"/>
-          <w:bCs w:val="false"/>
-        </w:rPr>
-      </w:r>
-    </w:p>
-    <w:p>
-      <w:pPr>
-        <w:pStyle w:val="Normal"/>
-        <w:bidi w:val="0"/>
-        <w:jc w:val="left"/>
-        <w:rPr>
-          <w:b w:val="false"/>
-          <w:b w:val="false"/>
-          <w:bCs w:val="false"/>
-        </w:rPr>
-      </w:pPr>
-      <w:r>
-        <w:rPr>
-          <w:b w:val="false"/>
-          <w:bCs w:val="false"/>
-        </w:rPr>
         <w:t>User Class: stores info specific to each user, used by login and sign up methods in front end</w:t>
       </w:r>
     </w:p>
@@ -2752,186 +2617,6 @@
       </w:pPr>
       <w:r>
         <w:rPr>
-          <w:b/>
-          <w:bCs/>
-        </w:rPr>
-      </w:r>
-    </w:p>
-    <w:p>
-      <w:pPr>
-        <w:pStyle w:val="Normal"/>
-        <w:bidi w:val="0"/>
-        <w:jc w:val="left"/>
-        <w:rPr>
-          <w:b/>
-          <w:b/>
-          <w:bCs/>
-        </w:rPr>
-      </w:pPr>
-      <w:r>
-        <w:rPr>
-          <w:b/>
-          <w:bCs/>
-        </w:rPr>
-      </w:r>
-    </w:p>
-    <w:p>
-      <w:pPr>
-        <w:pStyle w:val="Normal"/>
-        <w:bidi w:val="0"/>
-        <w:jc w:val="left"/>
-        <w:rPr>
-          <w:b/>
-          <w:b/>
-          <w:bCs/>
-        </w:rPr>
-      </w:pPr>
-      <w:r>
-        <w:rPr>
-          <w:b/>
-          <w:bCs/>
-        </w:rPr>
-      </w:r>
-    </w:p>
-    <w:p>
-      <w:pPr>
-        <w:pStyle w:val="Normal"/>
-        <w:bidi w:val="0"/>
-        <w:jc w:val="left"/>
-        <w:rPr>
-          <w:b w:val="false"/>
-          <w:b w:val="false"/>
-          <w:bCs w:val="false"/>
-        </w:rPr>
-      </w:pPr>
-      <w:r>
-        <w:rPr>
-          <w:b w:val="false"/>
-          <w:bCs w:val="false"/>
-        </w:rPr>
-      </w:r>
-    </w:p>
-    <w:p>
-      <w:pPr>
-        <w:pStyle w:val="Normal"/>
-        <w:bidi w:val="0"/>
-        <w:jc w:val="left"/>
-        <w:rPr>
-          <w:b w:val="false"/>
-          <w:b w:val="false"/>
-          <w:bCs w:val="false"/>
-        </w:rPr>
-      </w:pPr>
-      <w:r>
-        <w:rPr>
-          <w:b w:val="false"/>
-          <w:bCs w:val="false"/>
-        </w:rPr>
-      </w:r>
-    </w:p>
-    <w:p>
-      <w:pPr>
-        <w:pStyle w:val="Normal"/>
-        <w:bidi w:val="0"/>
-        <w:jc w:val="left"/>
-        <w:rPr>
-          <w:b w:val="false"/>
-          <w:b w:val="false"/>
-          <w:bCs w:val="false"/>
-        </w:rPr>
-      </w:pPr>
-      <w:r>
-        <w:rPr>
-          <w:b w:val="false"/>
-          <w:bCs w:val="false"/>
-        </w:rPr>
-      </w:r>
-    </w:p>
-    <w:p>
-      <w:pPr>
-        <w:pStyle w:val="Normal"/>
-        <w:bidi w:val="0"/>
-        <w:jc w:val="left"/>
-        <w:rPr>
-          <w:b w:val="false"/>
-          <w:b w:val="false"/>
-          <w:bCs w:val="false"/>
-        </w:rPr>
-      </w:pPr>
-      <w:r>
-        <w:rPr>
-          <w:b w:val="false"/>
-          <w:bCs w:val="false"/>
-        </w:rPr>
-      </w:r>
-    </w:p>
-    <w:p>
-      <w:pPr>
-        <w:pStyle w:val="Normal"/>
-        <w:bidi w:val="0"/>
-        <w:jc w:val="left"/>
-        <w:rPr>
-          <w:b w:val="false"/>
-          <w:b w:val="false"/>
-          <w:bCs w:val="false"/>
-        </w:rPr>
-      </w:pPr>
-      <w:r>
-        <w:rPr>
-          <w:b w:val="false"/>
-          <w:bCs w:val="false"/>
-        </w:rPr>
-      </w:r>
-    </w:p>
-    <w:p>
-      <w:pPr>
-        <w:pStyle w:val="Normal"/>
-        <w:bidi w:val="0"/>
-        <w:jc w:val="left"/>
-        <w:rPr>
-          <w:b w:val="false"/>
-          <w:b w:val="false"/>
-          <w:bCs w:val="false"/>
-        </w:rPr>
-      </w:pPr>
-      <w:r>
-        <w:rPr>
-          <w:b w:val="false"/>
-          <w:bCs w:val="false"/>
-        </w:rPr>
-      </w:r>
-    </w:p>
-    <w:p>
-      <w:pPr>
-        <w:pStyle w:val="Normal"/>
-        <w:bidi w:val="0"/>
-        <w:jc w:val="left"/>
-        <w:rPr>
-          <w:b w:val="false"/>
-          <w:b w:val="false"/>
-          <w:bCs w:val="false"/>
-        </w:rPr>
-      </w:pPr>
-      <w:r>
-        <w:rPr>
-          <w:b w:val="false"/>
-          <w:bCs w:val="false"/>
-        </w:rPr>
-      </w:r>
-    </w:p>
-    <w:p>
-      <w:pPr>
-        <w:pStyle w:val="Normal"/>
-        <w:bidi w:val="0"/>
-        <w:jc w:val="left"/>
-        <w:rPr>
-          <w:b w:val="false"/>
-          <w:b w:val="false"/>
-          <w:bCs w:val="false"/>
-        </w:rPr>
-      </w:pPr>
-      <w:r>
-        <w:rPr>
           <w:b w:val="false"/>
           <w:bCs w:val="false"/>
         </w:rPr>
@@ -3386,6 +3071,36 @@
             </a:graphic>
           </wp:anchor>
         </w:drawing>
+      </w:r>
+    </w:p>
+    <w:p>
+      <w:pPr>
+        <w:pStyle w:val="Normal"/>
+        <w:bidi w:val="0"/>
+        <w:jc w:val="left"/>
+        <w:rPr>
+          <w:b w:val="false"/>
+          <w:b w:val="false"/>
+          <w:bCs w:val="false"/>
+        </w:rPr>
+      </w:pPr>
+      <w:r>
+        <w:rPr/>
+      </w:r>
+    </w:p>
+    <w:p>
+      <w:pPr>
+        <w:pStyle w:val="Normal"/>
+        <w:bidi w:val="0"/>
+        <w:jc w:val="left"/>
+        <w:rPr>
+          <w:b w:val="false"/>
+          <w:b w:val="false"/>
+          <w:bCs w:val="false"/>
+        </w:rPr>
+      </w:pPr>
+      <w:r>
+        <w:rPr/>
       </w:r>
     </w:p>
     <w:p>

</xml_diff>